<commit_message>
Se agregan las prácticas y el proyecto de Internet of Things
</commit_message>
<xml_diff>
--- a/Internet of Things/Parcial 3/Instalación de Linux/Instalacion de Linux en Sistema Embebido.docx
+++ b/Internet of Things/Parcial 3/Instalación de Linux/Instalacion de Linux en Sistema Embebido.docx
@@ -221,16 +221,18 @@
           <w:sz w:val="36"/>
           <w:szCs w:val="36"/>
         </w:rPr>
-        <w:t>3</w:t>
-      </w:r>
-      <w:r>
+        <w:t>7N</w:t>
+      </w:r>
+    </w:p>
+    <w:p>
+      <w:pPr>
+        <w:jc w:val="center"/>
         <w:rPr>
           <w:b/>
           <w:sz w:val="36"/>
           <w:szCs w:val="36"/>
         </w:rPr>
-        <w:t>M</w:t>
-      </w:r>
+      </w:pPr>
     </w:p>
     <w:p>
       <w:pPr>
@@ -251,42 +253,42 @@
           <w:szCs w:val="36"/>
         </w:rPr>
       </w:pPr>
-    </w:p>
-    <w:p>
-      <w:pPr>
-        <w:jc w:val="center"/>
+      <w:r>
         <w:rPr>
           <w:b/>
           <w:sz w:val="36"/>
           <w:szCs w:val="36"/>
         </w:rPr>
-      </w:pPr>
-      <w:r>
+        <w:t>Profesor</w:t>
+      </w:r>
+    </w:p>
+    <w:p>
+      <w:pPr>
+        <w:jc w:val="center"/>
         <w:rPr>
           <w:b/>
           <w:sz w:val="36"/>
           <w:szCs w:val="36"/>
         </w:rPr>
-        <w:t>Profesor</w:t>
-      </w:r>
-    </w:p>
-    <w:p>
-      <w:pPr>
-        <w:jc w:val="center"/>
+      </w:pPr>
+      <w:r>
         <w:rPr>
           <w:b/>
           <w:sz w:val="36"/>
           <w:szCs w:val="36"/>
         </w:rPr>
-      </w:pPr>
-      <w:r>
+        <w:t>José Francisco Pérez Reyes</w:t>
+      </w:r>
+    </w:p>
+    <w:p>
+      <w:pPr>
+        <w:jc w:val="center"/>
         <w:rPr>
           <w:b/>
           <w:sz w:val="36"/>
           <w:szCs w:val="36"/>
         </w:rPr>
-        <w:t>José Francisco Pérez Reyes</w:t>
-      </w:r>
+      </w:pPr>
     </w:p>
     <w:p>
       <w:pPr>
@@ -307,23 +309,21 @@
           <w:szCs w:val="36"/>
         </w:rPr>
       </w:pPr>
-    </w:p>
-    <w:p>
-      <w:pPr>
-        <w:jc w:val="center"/>
+      <w:r>
         <w:rPr>
           <w:b/>
           <w:sz w:val="36"/>
           <w:szCs w:val="36"/>
         </w:rPr>
-      </w:pPr>
+        <w:t>Noviembre</w:t>
+      </w:r>
       <w:r>
         <w:rPr>
           <w:b/>
           <w:sz w:val="36"/>
           <w:szCs w:val="36"/>
         </w:rPr>
-        <w:t>Noviembre</w:t>
+        <w:t xml:space="preserve"> </w:t>
       </w:r>
       <w:r>
         <w:rPr>
@@ -331,7 +331,7 @@
           <w:sz w:val="36"/>
           <w:szCs w:val="36"/>
         </w:rPr>
-        <w:t xml:space="preserve"> </w:t>
+        <w:t>202</w:t>
       </w:r>
       <w:r>
         <w:rPr>
@@ -339,16 +339,18 @@
           <w:sz w:val="36"/>
           <w:szCs w:val="36"/>
         </w:rPr>
-        <w:t>202</w:t>
-      </w:r>
-      <w:r>
+        <w:t>5</w:t>
+      </w:r>
+    </w:p>
+    <w:p>
+      <w:pPr>
+        <w:jc w:val="center"/>
         <w:rPr>
           <w:b/>
           <w:sz w:val="36"/>
           <w:szCs w:val="36"/>
         </w:rPr>
-        <w:t>5</w:t>
-      </w:r>
+      </w:pPr>
     </w:p>
     <w:p>
       <w:pPr>
@@ -359,30 +361,20 @@
           <w:szCs w:val="36"/>
         </w:rPr>
       </w:pPr>
-    </w:p>
-    <w:p>
-      <w:pPr>
-        <w:jc w:val="center"/>
+      <w:r>
         <w:rPr>
           <w:b/>
           <w:sz w:val="36"/>
           <w:szCs w:val="36"/>
         </w:rPr>
-      </w:pPr>
+        <w:t>Guadalajara, Jalisco</w:t>
+      </w:r>
       <w:r>
         <w:rPr>
           <w:b/>
           <w:sz w:val="36"/>
           <w:szCs w:val="36"/>
         </w:rPr>
-        <w:t>Guadalajara, Jalisco</w:t>
-      </w:r>
-      <w:r>
-        <w:rPr>
-          <w:b/>
-          <w:sz w:val="36"/>
-          <w:szCs w:val="36"/>
-        </w:rPr>
         <w:t xml:space="preserve"> </w:t>
       </w:r>
     </w:p>
@@ -401,108 +393,34 @@
         <w:rPr>
           <w:rFonts w:cs="Arial"/>
           <w:szCs w:val="24"/>
-        </w:rPr>
-      </w:pPr>
-      <w:proofErr w:type="spellStart"/>
+          <w:lang w:val="en-US"/>
+        </w:rPr>
+      </w:pPr>
       <w:r>
         <w:rPr>
           <w:rFonts w:cs="Arial"/>
           <w:b/>
           <w:bCs/>
           <w:szCs w:val="24"/>
-        </w:rPr>
-        <w:t>LibreELEC</w:t>
-      </w:r>
-      <w:proofErr w:type="spellEnd"/>
-      <w:r>
-        <w:rPr>
-          <w:rFonts w:cs="Arial"/>
-          <w:b/>
-          <w:bCs/>
-          <w:szCs w:val="24"/>
-        </w:rPr>
-        <w:t xml:space="preserve"> (Libre </w:t>
-      </w:r>
-      <w:proofErr w:type="spellStart"/>
-      <w:r>
-        <w:rPr>
-          <w:rFonts w:cs="Arial"/>
-          <w:b/>
-          <w:bCs/>
-          <w:szCs w:val="24"/>
-        </w:rPr>
-        <w:t>Embedded</w:t>
-      </w:r>
-      <w:proofErr w:type="spellEnd"/>
-      <w:r>
-        <w:rPr>
-          <w:rFonts w:cs="Arial"/>
-          <w:b/>
-          <w:bCs/>
-          <w:szCs w:val="24"/>
-        </w:rPr>
-        <w:t xml:space="preserve"> Linux </w:t>
-      </w:r>
-      <w:proofErr w:type="spellStart"/>
-      <w:r>
-        <w:rPr>
-          <w:rFonts w:cs="Arial"/>
-          <w:b/>
-          <w:bCs/>
-          <w:szCs w:val="24"/>
-        </w:rPr>
-        <w:t>Entertainment</w:t>
-      </w:r>
-      <w:proofErr w:type="spellEnd"/>
-      <w:r>
-        <w:rPr>
-          <w:rFonts w:cs="Arial"/>
-          <w:b/>
-          <w:bCs/>
-          <w:szCs w:val="24"/>
-        </w:rPr>
-        <w:t xml:space="preserve"> Center)</w:t>
-      </w:r>
-    </w:p>
-    <w:p>
-      <w:pPr>
-        <w:jc w:val="both"/>
-        <w:rPr>
-          <w:rFonts w:cs="Arial"/>
-          <w:szCs w:val="24"/>
-        </w:rPr>
-      </w:pPr>
-      <w:proofErr w:type="spellStart"/>
-      <w:r>
-        <w:rPr>
-          <w:rFonts w:cs="Arial"/>
-          <w:szCs w:val="24"/>
-        </w:rPr>
-        <w:t>LibreELEC</w:t>
-      </w:r>
-      <w:proofErr w:type="spellEnd"/>
-      <w:r>
-        <w:rPr>
-          <w:rFonts w:cs="Arial"/>
-          <w:szCs w:val="24"/>
-        </w:rPr>
-        <w:t xml:space="preserve"> es una distribución Linux minimalista diseñada específicamente para ejecutar </w:t>
-      </w:r>
-      <w:proofErr w:type="spellStart"/>
-      <w:r>
-        <w:rPr>
-          <w:rFonts w:cs="Arial"/>
-          <w:szCs w:val="24"/>
-        </w:rPr>
-        <w:t>Kodi</w:t>
-      </w:r>
-      <w:proofErr w:type="spellEnd"/>
-      <w:r>
-        <w:rPr>
-          <w:rFonts w:cs="Arial"/>
-          <w:szCs w:val="24"/>
-        </w:rPr>
-        <w:t>, un centro multimedia de código abierto. Esta distribución está optimizada para sistemas embebidos y ofrece las siguientes características:</w:t>
+          <w:lang w:val="en-US"/>
+        </w:rPr>
+        <w:t>LibreELEC (Libre Embedded Linux Entertainment Center)</w:t>
+      </w:r>
+    </w:p>
+    <w:p>
+      <w:pPr>
+        <w:jc w:val="both"/>
+        <w:rPr>
+          <w:rFonts w:cs="Arial"/>
+          <w:szCs w:val="24"/>
+        </w:rPr>
+      </w:pPr>
+      <w:r>
+        <w:rPr>
+          <w:rFonts w:cs="Arial"/>
+          <w:szCs w:val="24"/>
+        </w:rPr>
+        <w:t>LibreELEC es una distribución Linux minimalista diseñada específicamente para ejecutar Kodi, un centro multimedia de código abierto. Esta distribución está optimizada para sistemas embebidos y ofrece las siguientes características:</w:t>
       </w:r>
     </w:p>
     <w:p>
@@ -558,59 +476,13 @@
           <w:lang w:val="en-US"/>
         </w:rPr>
       </w:pPr>
-      <w:proofErr w:type="spellStart"/>
       <w:r>
         <w:rPr>
           <w:rFonts w:cs="Arial"/>
           <w:szCs w:val="24"/>
           <w:lang w:val="en-US"/>
         </w:rPr>
-        <w:t>Diseñado</w:t>
-      </w:r>
-      <w:proofErr w:type="spellEnd"/>
-      <w:r>
-        <w:rPr>
-          <w:rFonts w:cs="Arial"/>
-          <w:szCs w:val="24"/>
-          <w:lang w:val="en-US"/>
-        </w:rPr>
-        <w:t xml:space="preserve"> </w:t>
-      </w:r>
-      <w:proofErr w:type="spellStart"/>
-      <w:r>
-        <w:rPr>
-          <w:rFonts w:cs="Arial"/>
-          <w:szCs w:val="24"/>
-          <w:lang w:val="en-US"/>
-        </w:rPr>
-        <w:t>exclusivamente</w:t>
-      </w:r>
-      <w:proofErr w:type="spellEnd"/>
-      <w:r>
-        <w:rPr>
-          <w:rFonts w:cs="Arial"/>
-          <w:szCs w:val="24"/>
-          <w:lang w:val="en-US"/>
-        </w:rPr>
-        <w:t xml:space="preserve"> para </w:t>
-      </w:r>
-      <w:proofErr w:type="spellStart"/>
-      <w:r>
-        <w:rPr>
-          <w:rFonts w:cs="Arial"/>
-          <w:szCs w:val="24"/>
-          <w:lang w:val="en-US"/>
-        </w:rPr>
-        <w:t>ejecutar</w:t>
-      </w:r>
-      <w:proofErr w:type="spellEnd"/>
-      <w:r>
-        <w:rPr>
-          <w:rFonts w:cs="Arial"/>
-          <w:szCs w:val="24"/>
-          <w:lang w:val="en-US"/>
-        </w:rPr>
-        <w:t xml:space="preserve"> Kodi</w:t>
+        <w:t>Diseñado exclusivamente para ejecutar Kodi</w:t>
       </w:r>
     </w:p>
     <w:p>
@@ -626,52 +498,14 @@
           <w:lang w:val="en-US"/>
         </w:rPr>
       </w:pPr>
-      <w:proofErr w:type="spellStart"/>
       <w:r>
         <w:rPr>
           <w:rFonts w:cs="Arial"/>
           <w:szCs w:val="24"/>
           <w:lang w:val="en-US"/>
         </w:rPr>
-        <w:t>Actualizaciones</w:t>
-      </w:r>
-      <w:proofErr w:type="spellEnd"/>
-      <w:r>
-        <w:rPr>
-          <w:rFonts w:cs="Arial"/>
-          <w:szCs w:val="24"/>
-          <w:lang w:val="en-US"/>
-        </w:rPr>
-        <w:t xml:space="preserve"> </w:t>
-      </w:r>
-      <w:proofErr w:type="spellStart"/>
-      <w:r>
-        <w:rPr>
-          <w:rFonts w:cs="Arial"/>
-          <w:szCs w:val="24"/>
-          <w:lang w:val="en-US"/>
-        </w:rPr>
-        <w:t>automáticas</w:t>
-      </w:r>
-      <w:proofErr w:type="spellEnd"/>
-      <w:r>
-        <w:rPr>
-          <w:rFonts w:cs="Arial"/>
-          <w:szCs w:val="24"/>
-          <w:lang w:val="en-US"/>
-        </w:rPr>
-        <w:t xml:space="preserve"> del </w:t>
-      </w:r>
-      <w:proofErr w:type="spellStart"/>
-      <w:r>
-        <w:rPr>
-          <w:rFonts w:cs="Arial"/>
-          <w:szCs w:val="24"/>
-          <w:lang w:val="en-US"/>
-        </w:rPr>
-        <w:t>sistema</w:t>
-      </w:r>
-      <w:proofErr w:type="spellEnd"/>
+        <w:t>Actualizaciones automáticas del sistema</w:t>
+      </w:r>
     </w:p>
     <w:p>
       <w:pPr>
@@ -706,52 +540,14 @@
           <w:lang w:val="en-US"/>
         </w:rPr>
       </w:pPr>
-      <w:proofErr w:type="spellStart"/>
       <w:r>
         <w:rPr>
           <w:rFonts w:cs="Arial"/>
           <w:szCs w:val="24"/>
           <w:lang w:val="en-US"/>
         </w:rPr>
-        <w:t>Configuración</w:t>
-      </w:r>
-      <w:proofErr w:type="spellEnd"/>
-      <w:r>
-        <w:rPr>
-          <w:rFonts w:cs="Arial"/>
-          <w:szCs w:val="24"/>
-          <w:lang w:val="en-US"/>
-        </w:rPr>
-        <w:t xml:space="preserve"> </w:t>
-      </w:r>
-      <w:proofErr w:type="spellStart"/>
-      <w:r>
-        <w:rPr>
-          <w:rFonts w:cs="Arial"/>
-          <w:szCs w:val="24"/>
-          <w:lang w:val="en-US"/>
-        </w:rPr>
-        <w:t>mínima</w:t>
-      </w:r>
-      <w:proofErr w:type="spellEnd"/>
-      <w:r>
-        <w:rPr>
-          <w:rFonts w:cs="Arial"/>
-          <w:szCs w:val="24"/>
-          <w:lang w:val="en-US"/>
-        </w:rPr>
-        <w:t xml:space="preserve"> </w:t>
-      </w:r>
-      <w:proofErr w:type="spellStart"/>
-      <w:r>
-        <w:rPr>
-          <w:rFonts w:cs="Arial"/>
-          <w:szCs w:val="24"/>
-          <w:lang w:val="en-US"/>
-        </w:rPr>
-        <w:t>requerida</w:t>
-      </w:r>
-      <w:proofErr w:type="spellEnd"/>
+        <w:t>Configuración mínima requerida</w:t>
+      </w:r>
     </w:p>
     <w:p>
       <w:pPr>
@@ -785,7 +581,6 @@
           <w:b/>
           <w:bCs/>
           <w:szCs w:val="24"/>
-          <w:lang w:val="en-US"/>
         </w:rPr>
       </w:pPr>
       <w:r>
@@ -804,7 +599,6 @@
           <w:b/>
           <w:bCs/>
           <w:szCs w:val="24"/>
-          <w:lang w:val="en-US"/>
         </w:rPr>
       </w:pPr>
     </w:p>
@@ -839,39 +633,8 @@
           <w:bCs/>
           <w:szCs w:val="24"/>
         </w:rPr>
-        <w:t xml:space="preserve">Paso 1: Descargar </w:t>
-      </w:r>
-      <w:proofErr w:type="spellStart"/>
-      <w:r>
-        <w:rPr>
-          <w:rFonts w:cs="Arial"/>
-          <w:b/>
-          <w:bCs/>
-          <w:szCs w:val="24"/>
-        </w:rPr>
-        <w:t>LibreELEC</w:t>
-      </w:r>
-      <w:proofErr w:type="spellEnd"/>
-      <w:r>
-        <w:rPr>
-          <w:rFonts w:cs="Arial"/>
-          <w:b/>
-          <w:bCs/>
-          <w:szCs w:val="24"/>
-        </w:rPr>
-        <w:t xml:space="preserve"> USB-SD </w:t>
-      </w:r>
-      <w:proofErr w:type="spellStart"/>
-      <w:r>
-        <w:rPr>
-          <w:rFonts w:cs="Arial"/>
-          <w:b/>
-          <w:bCs/>
-          <w:szCs w:val="24"/>
-        </w:rPr>
-        <w:t>Creator</w:t>
-      </w:r>
-      <w:proofErr w:type="spellEnd"/>
+        <w:t>Paso 1: Descargar LibreELEC USB-SD Creator</w:t>
+      </w:r>
     </w:p>
     <w:p>
       <w:pPr>
@@ -910,23 +673,7 @@
           <w:rFonts w:cs="Arial"/>
           <w:szCs w:val="24"/>
         </w:rPr>
-        <w:t xml:space="preserve">Descargar la herramienta USB-SD </w:t>
-      </w:r>
-      <w:proofErr w:type="spellStart"/>
-      <w:r>
-        <w:rPr>
-          <w:rFonts w:cs="Arial"/>
-          <w:szCs w:val="24"/>
-        </w:rPr>
-        <w:t>Creator</w:t>
-      </w:r>
-      <w:proofErr w:type="spellEnd"/>
-      <w:r>
-        <w:rPr>
-          <w:rFonts w:cs="Arial"/>
-          <w:szCs w:val="24"/>
-        </w:rPr>
-        <w:t xml:space="preserve"> para el sistema operativo correspondiente</w:t>
+        <w:t>Descargar la herramienta USB-SD Creator para el sistema operativo correspondiente</w:t>
       </w:r>
     </w:p>
     <w:p>
@@ -1051,39 +798,8 @@
           <w:bCs/>
           <w:szCs w:val="24"/>
         </w:rPr>
-        <w:t xml:space="preserve">Paso 3: Ejecutar </w:t>
-      </w:r>
-      <w:proofErr w:type="spellStart"/>
-      <w:r>
-        <w:rPr>
-          <w:rFonts w:cs="Arial"/>
-          <w:b/>
-          <w:bCs/>
-          <w:szCs w:val="24"/>
-        </w:rPr>
-        <w:t>LibreELEC</w:t>
-      </w:r>
-      <w:proofErr w:type="spellEnd"/>
-      <w:r>
-        <w:rPr>
-          <w:rFonts w:cs="Arial"/>
-          <w:b/>
-          <w:bCs/>
-          <w:szCs w:val="24"/>
-        </w:rPr>
-        <w:t xml:space="preserve"> USB-SD </w:t>
-      </w:r>
-      <w:proofErr w:type="spellStart"/>
-      <w:r>
-        <w:rPr>
-          <w:rFonts w:cs="Arial"/>
-          <w:b/>
-          <w:bCs/>
-          <w:szCs w:val="24"/>
-        </w:rPr>
-        <w:t>Creator</w:t>
-      </w:r>
-      <w:proofErr w:type="spellEnd"/>
+        <w:t>Paso 3: Ejecutar LibreELEC USB-SD Creator</w:t>
+      </w:r>
     </w:p>
     <w:p>
       <w:pPr>
@@ -1102,33 +818,8 @@
           <w:rFonts w:cs="Arial"/>
           <w:szCs w:val="24"/>
         </w:rPr>
-        <w:t xml:space="preserve">Abrir la aplicación </w:t>
-      </w:r>
-      <w:proofErr w:type="spellStart"/>
-      <w:r>
-        <w:rPr>
-          <w:rFonts w:cs="Arial"/>
-          <w:szCs w:val="24"/>
-        </w:rPr>
-        <w:t>LibreELEC</w:t>
-      </w:r>
-      <w:proofErr w:type="spellEnd"/>
-      <w:r>
-        <w:rPr>
-          <w:rFonts w:cs="Arial"/>
-          <w:szCs w:val="24"/>
-        </w:rPr>
-        <w:t xml:space="preserve"> USB-SD </w:t>
-      </w:r>
-      <w:proofErr w:type="spellStart"/>
-      <w:r>
-        <w:rPr>
-          <w:rFonts w:cs="Arial"/>
-          <w:szCs w:val="24"/>
-        </w:rPr>
-        <w:t>Creator</w:t>
-      </w:r>
-      <w:proofErr w:type="spellEnd"/>
+        <w:t>Abrir la aplicación LibreELEC USB-SD Creator</w:t>
+      </w:r>
     </w:p>
     <w:p>
       <w:pPr>
@@ -1176,23 +867,8 @@
           <w:rFonts w:cs="Arial"/>
           <w:szCs w:val="24"/>
         </w:rPr>
-        <w:t xml:space="preserve">Seleccionar la versión de </w:t>
-      </w:r>
-      <w:proofErr w:type="spellStart"/>
-      <w:r>
-        <w:rPr>
-          <w:rFonts w:cs="Arial"/>
-          <w:szCs w:val="24"/>
-        </w:rPr>
-        <w:t>LibreELEC</w:t>
-      </w:r>
-      <w:proofErr w:type="spellEnd"/>
-      <w:r>
-        <w:rPr>
-          <w:rFonts w:cs="Arial"/>
-          <w:szCs w:val="24"/>
-        </w:rPr>
-        <w:t xml:space="preserve"> (se recomienda la versión estable más reciente)</w:t>
+        <w:lastRenderedPageBreak/>
+        <w:t>Seleccionar la versión de LibreELEC (se recomienda la versión estable más reciente)</w:t>
       </w:r>
     </w:p>
     <w:p>
@@ -1252,23 +928,7 @@
           <w:rFonts w:cs="Arial"/>
           <w:szCs w:val="24"/>
         </w:rPr>
-        <w:t>Hacer clic en el botón "</w:t>
-      </w:r>
-      <w:proofErr w:type="spellStart"/>
-      <w:r>
-        <w:rPr>
-          <w:rFonts w:cs="Arial"/>
-          <w:szCs w:val="24"/>
-        </w:rPr>
-        <w:t>Write</w:t>
-      </w:r>
-      <w:proofErr w:type="spellEnd"/>
-      <w:r>
-        <w:rPr>
-          <w:rFonts w:cs="Arial"/>
-          <w:szCs w:val="24"/>
-        </w:rPr>
-        <w:t>" para iniciar el proceso de escritura</w:t>
+        <w:t>Hacer clic en el botón "Write" para iniciar el proceso de escritura</w:t>
       </w:r>
     </w:p>
     <w:p>
@@ -1328,20 +988,8 @@
           <w:szCs w:val="24"/>
           <w:lang w:val="en-US"/>
         </w:rPr>
-        <w:t xml:space="preserve">Paso 4: </w:t>
-      </w:r>
-      <w:proofErr w:type="spellStart"/>
-      <w:r>
-        <w:rPr>
-          <w:rFonts w:cs="Arial"/>
-          <w:b/>
-          <w:bCs/>
-          <w:szCs w:val="24"/>
-          <w:lang w:val="en-US"/>
-        </w:rPr>
-        <w:t>Finalización</w:t>
-      </w:r>
-      <w:proofErr w:type="spellEnd"/>
+        <w:t>Paso 4: Finalización</w:t>
+      </w:r>
     </w:p>
     <w:p>
       <w:pPr>
@@ -1376,41 +1024,13 @@
           <w:lang w:val="en-US"/>
         </w:rPr>
       </w:pPr>
-      <w:proofErr w:type="spellStart"/>
       <w:r>
         <w:rPr>
           <w:rFonts w:cs="Arial"/>
           <w:szCs w:val="24"/>
           <w:lang w:val="en-US"/>
         </w:rPr>
-        <w:t>Retirar</w:t>
-      </w:r>
-      <w:proofErr w:type="spellEnd"/>
-      <w:r>
-        <w:rPr>
-          <w:rFonts w:cs="Arial"/>
-          <w:szCs w:val="24"/>
-          <w:lang w:val="en-US"/>
-        </w:rPr>
-        <w:t xml:space="preserve"> la </w:t>
-      </w:r>
-      <w:proofErr w:type="spellStart"/>
-      <w:r>
-        <w:rPr>
-          <w:rFonts w:cs="Arial"/>
-          <w:szCs w:val="24"/>
-          <w:lang w:val="en-US"/>
-        </w:rPr>
-        <w:t>tarjeta</w:t>
-      </w:r>
-      <w:proofErr w:type="spellEnd"/>
-      <w:r>
-        <w:rPr>
-          <w:rFonts w:cs="Arial"/>
-          <w:szCs w:val="24"/>
-          <w:lang w:val="en-US"/>
-        </w:rPr>
-        <w:t xml:space="preserve"> del lector</w:t>
+        <w:t>Retirar la tarjeta del lector</w:t>
       </w:r>
     </w:p>
     <w:p>
@@ -1468,23 +1088,7 @@
           <w:rFonts w:cs="Arial"/>
           <w:szCs w:val="24"/>
         </w:rPr>
-        <w:t xml:space="preserve">Insertar la tarjeta microSD con </w:t>
-      </w:r>
-      <w:proofErr w:type="spellStart"/>
-      <w:r>
-        <w:rPr>
-          <w:rFonts w:cs="Arial"/>
-          <w:szCs w:val="24"/>
-        </w:rPr>
-        <w:t>LibreELEC</w:t>
-      </w:r>
-      <w:proofErr w:type="spellEnd"/>
-      <w:r>
-        <w:rPr>
-          <w:rFonts w:cs="Arial"/>
-          <w:szCs w:val="24"/>
-        </w:rPr>
-        <w:t xml:space="preserve"> en la ranura de la Raspberry Pi 4</w:t>
+        <w:t>Insertar la tarjeta microSD con LibreELEC en la ranura de la Raspberry Pi 4</w:t>
       </w:r>
     </w:p>
     <w:p>
@@ -1520,59 +1124,13 @@
           <w:lang w:val="en-US"/>
         </w:rPr>
       </w:pPr>
-      <w:proofErr w:type="spellStart"/>
       <w:r>
         <w:rPr>
           <w:rFonts w:cs="Arial"/>
           <w:szCs w:val="24"/>
           <w:lang w:val="en-US"/>
         </w:rPr>
-        <w:t>Conectar</w:t>
-      </w:r>
-      <w:proofErr w:type="spellEnd"/>
-      <w:r>
-        <w:rPr>
-          <w:rFonts w:cs="Arial"/>
-          <w:szCs w:val="24"/>
-          <w:lang w:val="en-US"/>
-        </w:rPr>
-        <w:t xml:space="preserve"> </w:t>
-      </w:r>
-      <w:proofErr w:type="spellStart"/>
-      <w:r>
-        <w:rPr>
-          <w:rFonts w:cs="Arial"/>
-          <w:szCs w:val="24"/>
-          <w:lang w:val="en-US"/>
-        </w:rPr>
-        <w:t>el</w:t>
-      </w:r>
-      <w:proofErr w:type="spellEnd"/>
-      <w:r>
-        <w:rPr>
-          <w:rFonts w:cs="Arial"/>
-          <w:szCs w:val="24"/>
-          <w:lang w:val="en-US"/>
-        </w:rPr>
-        <w:t xml:space="preserve"> </w:t>
-      </w:r>
-      <w:proofErr w:type="spellStart"/>
-      <w:r>
-        <w:rPr>
-          <w:rFonts w:cs="Arial"/>
-          <w:szCs w:val="24"/>
-          <w:lang w:val="en-US"/>
-        </w:rPr>
-        <w:t>teclado</w:t>
-      </w:r>
-      <w:proofErr w:type="spellEnd"/>
-      <w:r>
-        <w:rPr>
-          <w:rFonts w:cs="Arial"/>
-          <w:szCs w:val="24"/>
-          <w:lang w:val="en-US"/>
-        </w:rPr>
-        <w:t xml:space="preserve"> USB</w:t>
+        <w:t>Conectar el teclado USB</w:t>
       </w:r>
     </w:p>
     <w:p>
@@ -1592,23 +1150,7 @@
           <w:rFonts w:cs="Arial"/>
           <w:szCs w:val="24"/>
         </w:rPr>
-        <w:t xml:space="preserve">Conectar el cable Ethernet (opcional, si no se usará </w:t>
-      </w:r>
-      <w:proofErr w:type="spellStart"/>
-      <w:r>
-        <w:rPr>
-          <w:rFonts w:cs="Arial"/>
-          <w:szCs w:val="24"/>
-        </w:rPr>
-        <w:t>WiFi</w:t>
-      </w:r>
-      <w:proofErr w:type="spellEnd"/>
-      <w:r>
-        <w:rPr>
-          <w:rFonts w:cs="Arial"/>
-          <w:szCs w:val="24"/>
-        </w:rPr>
-        <w:t>)</w:t>
+        <w:t>Conectar el cable Ethernet (opcional, si no se usará WiFi)</w:t>
       </w:r>
     </w:p>
     <w:p>
@@ -1657,20 +1199,8 @@
           <w:szCs w:val="24"/>
           <w:lang w:val="en-US"/>
         </w:rPr>
-        <w:t xml:space="preserve">Paso 2: Primer </w:t>
-      </w:r>
-      <w:proofErr w:type="spellStart"/>
-      <w:r>
-        <w:rPr>
-          <w:rFonts w:cs="Arial"/>
-          <w:b/>
-          <w:bCs/>
-          <w:szCs w:val="24"/>
-          <w:lang w:val="en-US"/>
-        </w:rPr>
-        <w:t>Arranque</w:t>
-      </w:r>
-      <w:proofErr w:type="spellEnd"/>
+        <w:t>Paso 2: Primer Arranque</w:t>
+      </w:r>
     </w:p>
     <w:p>
       <w:pPr>
@@ -1709,23 +1239,7 @@
           <w:rFonts w:cs="Arial"/>
           <w:szCs w:val="24"/>
         </w:rPr>
-        <w:t xml:space="preserve">Aparecerá el logo de </w:t>
-      </w:r>
-      <w:proofErr w:type="spellStart"/>
-      <w:r>
-        <w:rPr>
-          <w:rFonts w:cs="Arial"/>
-          <w:szCs w:val="24"/>
-        </w:rPr>
-        <w:t>LibreELEC</w:t>
-      </w:r>
-      <w:proofErr w:type="spellEnd"/>
-      <w:r>
-        <w:rPr>
-          <w:rFonts w:cs="Arial"/>
-          <w:szCs w:val="24"/>
-        </w:rPr>
-        <w:t xml:space="preserve"> en pantalla</w:t>
+        <w:t>Aparecerá el logo de LibreELEC en pantalla</w:t>
       </w:r>
     </w:p>
     <w:p>
@@ -1765,17 +1279,8 @@
           <w:rFonts w:cs="Arial"/>
           <w:szCs w:val="24"/>
         </w:rPr>
-        <w:t xml:space="preserve">Una vez iniciado, aparecerá el asistente de configuración inicial de </w:t>
-      </w:r>
-      <w:proofErr w:type="spellStart"/>
-      <w:r>
-        <w:rPr>
-          <w:rFonts w:cs="Arial"/>
-          <w:szCs w:val="24"/>
-        </w:rPr>
-        <w:t>Kodi</w:t>
-      </w:r>
-      <w:proofErr w:type="spellEnd"/>
+        <w:t>Una vez iniciado, aparecerá el asistente de configuración inicial de Kodi</w:t>
+      </w:r>
     </w:p>
     <w:p>
       <w:pPr>
@@ -1792,7 +1297,6 @@
           <w:bCs/>
           <w:szCs w:val="24"/>
         </w:rPr>
-        <w:lastRenderedPageBreak/>
         <w:t>Paso 3: Configuración Inicial</w:t>
       </w:r>
     </w:p>
@@ -1883,7 +1387,6 @@
           <w:lang w:val="en-US"/>
         </w:rPr>
       </w:pPr>
-      <w:proofErr w:type="spellStart"/>
       <w:r>
         <w:rPr>
           <w:rFonts w:cs="Arial"/>
@@ -1892,18 +1395,8 @@
           <w:szCs w:val="24"/>
           <w:lang w:val="en-US"/>
         </w:rPr>
-        <w:t>Configuración</w:t>
-      </w:r>
-      <w:proofErr w:type="spellEnd"/>
-      <w:r>
-        <w:rPr>
-          <w:rFonts w:cs="Arial"/>
-          <w:b/>
-          <w:bCs/>
-          <w:szCs w:val="24"/>
-          <w:lang w:val="en-US"/>
-        </w:rPr>
-        <w:t xml:space="preserve"> de red</w:t>
+        <w:lastRenderedPageBreak/>
+        <w:t>Configuración de red</w:t>
       </w:r>
       <w:r>
         <w:rPr>
@@ -1931,23 +1424,7 @@
           <w:rFonts w:cs="Arial"/>
           <w:szCs w:val="24"/>
         </w:rPr>
-        <w:t xml:space="preserve">Para </w:t>
-      </w:r>
-      <w:proofErr w:type="spellStart"/>
-      <w:r>
-        <w:rPr>
-          <w:rFonts w:cs="Arial"/>
-          <w:szCs w:val="24"/>
-        </w:rPr>
-        <w:t>WiFi</w:t>
-      </w:r>
-      <w:proofErr w:type="spellEnd"/>
-      <w:r>
-        <w:rPr>
-          <w:rFonts w:cs="Arial"/>
-          <w:szCs w:val="24"/>
-        </w:rPr>
-        <w:t xml:space="preserve">: Seleccionar la red </w:t>
+        <w:t xml:space="preserve">Para WiFi: Seleccionar la red </w:t>
       </w:r>
       <w:r>
         <w:rPr>
@@ -2068,25 +1545,15 @@
           <w:rFonts w:cs="Arial"/>
           <w:szCs w:val="24"/>
         </w:rPr>
-        <w:t xml:space="preserve">: Completar el asistente y acceder a la interfaz principal de </w:t>
-      </w:r>
-      <w:proofErr w:type="spellStart"/>
-      <w:r>
-        <w:rPr>
-          <w:rFonts w:cs="Arial"/>
-          <w:szCs w:val="24"/>
-        </w:rPr>
-        <w:t>Kodi</w:t>
-      </w:r>
-      <w:proofErr w:type="spellEnd"/>
-    </w:p>
-    <w:p>
-      <w:pPr>
-        <w:jc w:val="both"/>
-        <w:rPr>
-          <w:rFonts w:cs="Arial"/>
-          <w:szCs w:val="24"/>
-          <w:lang w:val="en-US"/>
+        <w:t>: Completar el asistente y acceder a la interfaz principal de Kodi</w:t>
+      </w:r>
+    </w:p>
+    <w:p>
+      <w:pPr>
+        <w:jc w:val="both"/>
+        <w:rPr>
+          <w:rFonts w:cs="Arial"/>
+          <w:szCs w:val="24"/>
         </w:rPr>
       </w:pPr>
     </w:p>
@@ -2128,27 +1595,7 @@
           <w:bCs/>
           <w:szCs w:val="24"/>
         </w:rPr>
-        <w:t xml:space="preserve">Secuencia de arranque de </w:t>
-      </w:r>
-      <w:proofErr w:type="spellStart"/>
-      <w:r>
-        <w:rPr>
-          <w:rFonts w:cs="Arial"/>
-          <w:b/>
-          <w:bCs/>
-          <w:szCs w:val="24"/>
-        </w:rPr>
-        <w:t>LibreELEC</w:t>
-      </w:r>
-      <w:proofErr w:type="spellEnd"/>
-      <w:r>
-        <w:rPr>
-          <w:rFonts w:cs="Arial"/>
-          <w:b/>
-          <w:bCs/>
-          <w:szCs w:val="24"/>
-        </w:rPr>
-        <w:t>:</w:t>
+        <w:t>Secuencia de arranque de LibreELEC:</w:t>
       </w:r>
     </w:p>
     <w:p>
@@ -2170,41 +1617,14 @@
           <w:bCs/>
           <w:szCs w:val="24"/>
         </w:rPr>
-        <w:t xml:space="preserve">Inicio del </w:t>
-      </w:r>
-      <w:proofErr w:type="spellStart"/>
-      <w:r>
-        <w:rPr>
-          <w:rFonts w:cs="Arial"/>
-          <w:b/>
-          <w:bCs/>
-          <w:szCs w:val="24"/>
-        </w:rPr>
-        <w:t>bootloader</w:t>
-      </w:r>
-      <w:proofErr w:type="spellEnd"/>
-      <w:r>
-        <w:rPr>
-          <w:rFonts w:cs="Arial"/>
-          <w:szCs w:val="24"/>
-        </w:rPr>
-        <w:t xml:space="preserve">: La Raspberry Pi carga el </w:t>
-      </w:r>
-      <w:proofErr w:type="spellStart"/>
-      <w:r>
-        <w:rPr>
-          <w:rFonts w:cs="Arial"/>
-          <w:szCs w:val="24"/>
-        </w:rPr>
-        <w:t>bootloader</w:t>
-      </w:r>
-      <w:proofErr w:type="spellEnd"/>
-      <w:r>
-        <w:rPr>
-          <w:rFonts w:cs="Arial"/>
-          <w:szCs w:val="24"/>
-        </w:rPr>
-        <w:t xml:space="preserve"> desde la tarjeta microSD</w:t>
+        <w:t>Inicio del bootloader</w:t>
+      </w:r>
+      <w:r>
+        <w:rPr>
+          <w:rFonts w:cs="Arial"/>
+          <w:szCs w:val="24"/>
+        </w:rPr>
+        <w:t>: La Raspberry Pi carga el bootloader desde la tarjeta microSD</w:t>
       </w:r>
     </w:p>
     <w:p>
@@ -2226,19 +1646,8 @@
           <w:bCs/>
           <w:szCs w:val="24"/>
         </w:rPr>
-        <w:t xml:space="preserve">Logo de </w:t>
-      </w:r>
-      <w:proofErr w:type="spellStart"/>
-      <w:r>
-        <w:rPr>
-          <w:rFonts w:cs="Arial"/>
-          <w:b/>
-          <w:bCs/>
-          <w:szCs w:val="24"/>
-        </w:rPr>
-        <w:t>LibreELEC</w:t>
-      </w:r>
-      <w:proofErr w:type="spellEnd"/>
+        <w:t>Logo de LibreELEC</w:t>
+      </w:r>
       <w:r>
         <w:rPr>
           <w:rFonts w:cs="Arial"/>
@@ -2266,50 +1675,14 @@
           <w:bCs/>
           <w:szCs w:val="24"/>
         </w:rPr>
-        <w:t xml:space="preserve">Carga del </w:t>
-      </w:r>
-      <w:proofErr w:type="spellStart"/>
-      <w:r>
-        <w:rPr>
-          <w:rFonts w:cs="Arial"/>
-          <w:b/>
-          <w:bCs/>
-          <w:szCs w:val="24"/>
-        </w:rPr>
-        <w:t>kernel</w:t>
-      </w:r>
-      <w:proofErr w:type="spellEnd"/>
-      <w:r>
-        <w:rPr>
-          <w:rFonts w:cs="Arial"/>
-          <w:b/>
-          <w:bCs/>
-          <w:szCs w:val="24"/>
-        </w:rPr>
-        <w:t xml:space="preserve"> Linux</w:t>
-      </w:r>
-      <w:r>
-        <w:rPr>
-          <w:rFonts w:cs="Arial"/>
-          <w:szCs w:val="24"/>
-        </w:rPr>
-        <w:t xml:space="preserve">: El sistema carga el </w:t>
-      </w:r>
-      <w:proofErr w:type="spellStart"/>
-      <w:r>
-        <w:rPr>
-          <w:rFonts w:cs="Arial"/>
-          <w:szCs w:val="24"/>
-        </w:rPr>
-        <w:t>kernel</w:t>
-      </w:r>
-      <w:proofErr w:type="spellEnd"/>
-      <w:r>
-        <w:rPr>
-          <w:rFonts w:cs="Arial"/>
-          <w:szCs w:val="24"/>
-        </w:rPr>
-        <w:t xml:space="preserve"> optimizado</w:t>
+        <w:t>Carga del kernel Linux</w:t>
+      </w:r>
+      <w:r>
+        <w:rPr>
+          <w:rFonts w:cs="Arial"/>
+          <w:szCs w:val="24"/>
+        </w:rPr>
+        <w:t>: El sistema carga el kernel optimizado</w:t>
       </w:r>
     </w:p>
     <w:p>
@@ -2360,35 +1733,15 @@
           <w:bCs/>
           <w:szCs w:val="24"/>
         </w:rPr>
-        <w:t xml:space="preserve">Inicio de </w:t>
-      </w:r>
-      <w:proofErr w:type="spellStart"/>
-      <w:r>
-        <w:rPr>
-          <w:rFonts w:cs="Arial"/>
-          <w:b/>
-          <w:bCs/>
-          <w:szCs w:val="24"/>
-        </w:rPr>
-        <w:t>Kodi</w:t>
-      </w:r>
-      <w:proofErr w:type="spellEnd"/>
-      <w:r>
-        <w:rPr>
-          <w:rFonts w:cs="Arial"/>
-          <w:szCs w:val="24"/>
-        </w:rPr>
-        <w:t xml:space="preserve">: Lanzamiento automático de la interfaz </w:t>
-      </w:r>
-      <w:proofErr w:type="spellStart"/>
-      <w:r>
-        <w:rPr>
-          <w:rFonts w:cs="Arial"/>
-          <w:szCs w:val="24"/>
-        </w:rPr>
-        <w:t>Kodi</w:t>
-      </w:r>
-      <w:proofErr w:type="spellEnd"/>
+        <w:t>Inicio de Kodi</w:t>
+      </w:r>
+      <w:r>
+        <w:rPr>
+          <w:rFonts w:cs="Arial"/>
+          <w:szCs w:val="24"/>
+        </w:rPr>
+        <w:t>: Lanzamiento automático de la interfaz Kodi</w:t>
+      </w:r>
     </w:p>
     <w:p>
       <w:pPr>
@@ -2472,7 +1825,6 @@
           <w:szCs w:val="24"/>
         </w:rPr>
       </w:pPr>
-      <w:proofErr w:type="spellStart"/>
       <w:r>
         <w:rPr>
           <w:rFonts w:cs="Arial"/>
@@ -2480,58 +1832,23 @@
           <w:bCs/>
           <w:szCs w:val="24"/>
         </w:rPr>
-        <w:t>Kodi</w:t>
-      </w:r>
-      <w:proofErr w:type="spellEnd"/>
-      <w:r>
-        <w:rPr>
-          <w:rFonts w:cs="Arial"/>
-          <w:b/>
-          <w:bCs/>
-          <w:szCs w:val="24"/>
-        </w:rPr>
-        <w:t xml:space="preserve"> - Centro Multimedia</w:t>
-      </w:r>
-    </w:p>
-    <w:p>
-      <w:pPr>
-        <w:jc w:val="both"/>
-        <w:rPr>
-          <w:rFonts w:cs="Arial"/>
-          <w:szCs w:val="24"/>
-        </w:rPr>
-      </w:pPr>
-      <w:proofErr w:type="spellStart"/>
-      <w:r>
-        <w:rPr>
-          <w:rFonts w:cs="Arial"/>
-          <w:szCs w:val="24"/>
-        </w:rPr>
-        <w:t>LibreELEC</w:t>
-      </w:r>
-      <w:proofErr w:type="spellEnd"/>
-      <w:r>
-        <w:rPr>
-          <w:rFonts w:cs="Arial"/>
-          <w:szCs w:val="24"/>
-        </w:rPr>
-        <w:t xml:space="preserve"> arranca directamente en </w:t>
-      </w:r>
-      <w:proofErr w:type="spellStart"/>
-      <w:r>
-        <w:rPr>
-          <w:rFonts w:cs="Arial"/>
-          <w:szCs w:val="24"/>
-        </w:rPr>
-        <w:t>Kodi</w:t>
-      </w:r>
-      <w:proofErr w:type="spellEnd"/>
-      <w:r>
-        <w:rPr>
-          <w:rFonts w:cs="Arial"/>
-          <w:szCs w:val="24"/>
-        </w:rPr>
-        <w:t>, que proporciona las siguientes secciones principales:</w:t>
+        <w:t>Kodi - Centro Multimedia</w:t>
+      </w:r>
+    </w:p>
+    <w:p>
+      <w:pPr>
+        <w:jc w:val="both"/>
+        <w:rPr>
+          <w:rFonts w:cs="Arial"/>
+          <w:szCs w:val="24"/>
+        </w:rPr>
+      </w:pPr>
+      <w:r>
+        <w:rPr>
+          <w:rFonts w:cs="Arial"/>
+          <w:szCs w:val="24"/>
+        </w:rPr>
+        <w:t>LibreELEC arranca directamente en Kodi, que proporciona las siguientes secciones principales:</w:t>
       </w:r>
     </w:p>
     <w:p>
@@ -2553,7 +1870,6 @@
           <w:bCs/>
           <w:szCs w:val="24"/>
         </w:rPr>
-        <w:lastRenderedPageBreak/>
         <w:t>Videos</w:t>
       </w:r>
       <w:r>
@@ -2699,6 +2015,7 @@
           <w:bCs/>
           <w:szCs w:val="24"/>
         </w:rPr>
+        <w:lastRenderedPageBreak/>
         <w:t>Apagar</w:t>
       </w:r>
       <w:r>
@@ -2717,7 +2034,6 @@
           <w:b/>
           <w:bCs/>
           <w:szCs w:val="24"/>
-          <w:lang w:val="en-US"/>
         </w:rPr>
       </w:pPr>
     </w:p>
@@ -2732,7 +2048,6 @@
           <w:lang w:val="en-US"/>
         </w:rPr>
       </w:pPr>
-      <w:proofErr w:type="spellStart"/>
       <w:r>
         <w:rPr>
           <w:rFonts w:cs="Arial"/>
@@ -2741,9 +2056,18 @@
           <w:szCs w:val="24"/>
           <w:lang w:val="en-US"/>
         </w:rPr>
-        <w:t>Características</w:t>
-      </w:r>
-      <w:proofErr w:type="spellEnd"/>
+        <w:t>Características Principales</w:t>
+      </w:r>
+    </w:p>
+    <w:p>
+      <w:pPr>
+        <w:jc w:val="both"/>
+        <w:rPr>
+          <w:rFonts w:cs="Arial"/>
+          <w:szCs w:val="24"/>
+          <w:lang w:val="en-US"/>
+        </w:rPr>
+      </w:pPr>
       <w:r>
         <w:rPr>
           <w:rFonts w:cs="Arial"/>
@@ -2752,51 +2076,7 @@
           <w:szCs w:val="24"/>
           <w:lang w:val="en-US"/>
         </w:rPr>
-        <w:t xml:space="preserve"> </w:t>
-      </w:r>
-      <w:proofErr w:type="spellStart"/>
-      <w:r>
-        <w:rPr>
-          <w:rFonts w:cs="Arial"/>
-          <w:b/>
-          <w:bCs/>
-          <w:szCs w:val="24"/>
-          <w:lang w:val="en-US"/>
-        </w:rPr>
-        <w:t>Principales</w:t>
-      </w:r>
-      <w:proofErr w:type="spellEnd"/>
-    </w:p>
-    <w:p>
-      <w:pPr>
-        <w:jc w:val="both"/>
-        <w:rPr>
-          <w:rFonts w:cs="Arial"/>
-          <w:szCs w:val="24"/>
-          <w:lang w:val="en-US"/>
-        </w:rPr>
-      </w:pPr>
-      <w:proofErr w:type="spellStart"/>
-      <w:r>
-        <w:rPr>
-          <w:rFonts w:cs="Arial"/>
-          <w:b/>
-          <w:bCs/>
-          <w:szCs w:val="24"/>
-          <w:lang w:val="en-US"/>
-        </w:rPr>
-        <w:t>Reproducción</w:t>
-      </w:r>
-      <w:proofErr w:type="spellEnd"/>
-      <w:r>
-        <w:rPr>
-          <w:rFonts w:cs="Arial"/>
-          <w:b/>
-          <w:bCs/>
-          <w:szCs w:val="24"/>
-          <w:lang w:val="en-US"/>
-        </w:rPr>
-        <w:t xml:space="preserve"> Multimedia</w:t>
+        <w:t>Reproducción Multimedia</w:t>
       </w:r>
     </w:p>
     <w:p>
@@ -2908,7 +2188,6 @@
           <w:lang w:val="en-US"/>
         </w:rPr>
       </w:pPr>
-      <w:proofErr w:type="spellStart"/>
       <w:r>
         <w:rPr>
           <w:rFonts w:cs="Arial"/>
@@ -2917,31 +2196,8 @@
           <w:szCs w:val="24"/>
           <w:lang w:val="en-US"/>
         </w:rPr>
-        <w:t>Gestión</w:t>
-      </w:r>
-      <w:proofErr w:type="spellEnd"/>
-      <w:r>
-        <w:rPr>
-          <w:rFonts w:cs="Arial"/>
-          <w:b/>
-          <w:bCs/>
-          <w:szCs w:val="24"/>
-          <w:lang w:val="en-US"/>
-        </w:rPr>
-        <w:t xml:space="preserve"> de </w:t>
-      </w:r>
-      <w:proofErr w:type="spellStart"/>
-      <w:r>
-        <w:rPr>
-          <w:rFonts w:cs="Arial"/>
-          <w:b/>
-          <w:bCs/>
-          <w:szCs w:val="24"/>
-          <w:lang w:val="en-US"/>
-        </w:rPr>
-        <w:t>Bibliotecas</w:t>
-      </w:r>
-      <w:proofErr w:type="spellEnd"/>
+        <w:t>Gestión de Bibliotecas</w:t>
+      </w:r>
     </w:p>
     <w:p>
       <w:pPr>
@@ -2962,43 +2218,7 @@
           <w:szCs w:val="24"/>
           <w:lang w:val="en-US"/>
         </w:rPr>
-        <w:t xml:space="preserve">Organización </w:t>
-      </w:r>
-      <w:proofErr w:type="spellStart"/>
-      <w:r>
-        <w:rPr>
-          <w:rFonts w:cs="Arial"/>
-          <w:szCs w:val="24"/>
-          <w:lang w:val="en-US"/>
-        </w:rPr>
-        <w:t>automática</w:t>
-      </w:r>
-      <w:proofErr w:type="spellEnd"/>
-      <w:r>
-        <w:rPr>
-          <w:rFonts w:cs="Arial"/>
-          <w:szCs w:val="24"/>
-          <w:lang w:val="en-US"/>
-        </w:rPr>
-        <w:t xml:space="preserve"> de </w:t>
-      </w:r>
-      <w:proofErr w:type="spellStart"/>
-      <w:r>
-        <w:rPr>
-          <w:rFonts w:cs="Arial"/>
-          <w:szCs w:val="24"/>
-          <w:lang w:val="en-US"/>
-        </w:rPr>
-        <w:t>contenido</w:t>
-      </w:r>
-      <w:proofErr w:type="spellEnd"/>
-      <w:r>
-        <w:rPr>
-          <w:rFonts w:cs="Arial"/>
-          <w:szCs w:val="24"/>
-          <w:lang w:val="en-US"/>
-        </w:rPr>
-        <w:t xml:space="preserve"> multimedia</w:t>
+        <w:t>Organización automática de contenido multimedia</w:t>
       </w:r>
     </w:p>
     <w:p>
@@ -3038,39 +2258,7 @@
           <w:rFonts w:cs="Arial"/>
           <w:szCs w:val="24"/>
         </w:rPr>
-        <w:t>Integración con bases de datos en línea (</w:t>
-      </w:r>
-      <w:proofErr w:type="spellStart"/>
-      <w:r>
-        <w:rPr>
-          <w:rFonts w:cs="Arial"/>
-          <w:szCs w:val="24"/>
-        </w:rPr>
-        <w:t>TheMovieDB</w:t>
-      </w:r>
-      <w:proofErr w:type="spellEnd"/>
-      <w:r>
-        <w:rPr>
-          <w:rFonts w:cs="Arial"/>
-          <w:szCs w:val="24"/>
-        </w:rPr>
-        <w:t xml:space="preserve">, </w:t>
-      </w:r>
-      <w:proofErr w:type="spellStart"/>
-      <w:r>
-        <w:rPr>
-          <w:rFonts w:cs="Arial"/>
-          <w:szCs w:val="24"/>
-        </w:rPr>
-        <w:t>TheTVDB</w:t>
-      </w:r>
-      <w:proofErr w:type="spellEnd"/>
-      <w:r>
-        <w:rPr>
-          <w:rFonts w:cs="Arial"/>
-          <w:szCs w:val="24"/>
-        </w:rPr>
-        <w:t>)</w:t>
+        <w:t>Integración con bases de datos en línea (TheMovieDB, TheTVDB)</w:t>
       </w:r>
     </w:p>
     <w:p>
@@ -3102,7 +2290,6 @@
           <w:lang w:val="en-US"/>
         </w:rPr>
       </w:pPr>
-      <w:proofErr w:type="spellStart"/>
       <w:r>
         <w:rPr>
           <w:rFonts w:cs="Arial"/>
@@ -3113,7 +2300,6 @@
         </w:rPr>
         <w:t>Conectividad</w:t>
       </w:r>
-      <w:proofErr w:type="spellEnd"/>
     </w:p>
     <w:p>
       <w:pPr>
@@ -3127,21 +2313,12 @@
           <w:szCs w:val="24"/>
         </w:rPr>
       </w:pPr>
-      <w:proofErr w:type="spellStart"/>
-      <w:r>
-        <w:rPr>
-          <w:rFonts w:cs="Arial"/>
-          <w:szCs w:val="24"/>
-        </w:rPr>
-        <w:t>Streaming</w:t>
-      </w:r>
-      <w:proofErr w:type="spellEnd"/>
-      <w:r>
-        <w:rPr>
-          <w:rFonts w:cs="Arial"/>
-          <w:szCs w:val="24"/>
-        </w:rPr>
-        <w:t xml:space="preserve"> desde servicios en línea mediante complementos</w:t>
+      <w:r>
+        <w:rPr>
+          <w:rFonts w:cs="Arial"/>
+          <w:szCs w:val="24"/>
+        </w:rPr>
+        <w:t>Streaming desde servicios en línea mediante complementos</w:t>
       </w:r>
     </w:p>
     <w:p>
@@ -3201,39 +2378,7 @@
           <w:rFonts w:cs="Arial"/>
           <w:szCs w:val="24"/>
         </w:rPr>
-        <w:t>Control remoto mediante aplicaciones móviles (</w:t>
-      </w:r>
-      <w:proofErr w:type="spellStart"/>
-      <w:r>
-        <w:rPr>
-          <w:rFonts w:cs="Arial"/>
-          <w:szCs w:val="24"/>
-        </w:rPr>
-        <w:t>Kore</w:t>
-      </w:r>
-      <w:proofErr w:type="spellEnd"/>
-      <w:r>
-        <w:rPr>
-          <w:rFonts w:cs="Arial"/>
-          <w:szCs w:val="24"/>
-        </w:rPr>
-        <w:t xml:space="preserve">, </w:t>
-      </w:r>
-      <w:proofErr w:type="spellStart"/>
-      <w:r>
-        <w:rPr>
-          <w:rFonts w:cs="Arial"/>
-          <w:szCs w:val="24"/>
-        </w:rPr>
-        <w:t>Yatse</w:t>
-      </w:r>
-      <w:proofErr w:type="spellEnd"/>
-      <w:r>
-        <w:rPr>
-          <w:rFonts w:cs="Arial"/>
-          <w:szCs w:val="24"/>
-        </w:rPr>
-        <w:t>)</w:t>
+        <w:t>Control remoto mediante aplicaciones móviles (Kore, Yatse)</w:t>
       </w:r>
     </w:p>
     <w:p>
@@ -3245,7 +2390,6 @@
           <w:lang w:val="en-US"/>
         </w:rPr>
       </w:pPr>
-      <w:proofErr w:type="spellStart"/>
       <w:r>
         <w:rPr>
           <w:rFonts w:cs="Arial"/>
@@ -3256,7 +2400,6 @@
         </w:rPr>
         <w:t>Personalización</w:t>
       </w:r>
-      <w:proofErr w:type="spellEnd"/>
     </w:p>
     <w:p>
       <w:pPr>
@@ -3271,70 +2414,14 @@
           <w:lang w:val="en-US"/>
         </w:rPr>
       </w:pPr>
-      <w:proofErr w:type="spellStart"/>
       <w:r>
         <w:rPr>
           <w:rFonts w:cs="Arial"/>
           <w:szCs w:val="24"/>
           <w:lang w:val="en-US"/>
         </w:rPr>
-        <w:t>Múltiples</w:t>
-      </w:r>
-      <w:proofErr w:type="spellEnd"/>
-      <w:r>
-        <w:rPr>
-          <w:rFonts w:cs="Arial"/>
-          <w:szCs w:val="24"/>
-          <w:lang w:val="en-US"/>
-        </w:rPr>
-        <w:t xml:space="preserve"> skins (</w:t>
-      </w:r>
-      <w:proofErr w:type="spellStart"/>
-      <w:r>
-        <w:rPr>
-          <w:rFonts w:cs="Arial"/>
-          <w:szCs w:val="24"/>
-          <w:lang w:val="en-US"/>
-        </w:rPr>
-        <w:t>temas</w:t>
-      </w:r>
-      <w:proofErr w:type="spellEnd"/>
-      <w:r>
-        <w:rPr>
-          <w:rFonts w:cs="Arial"/>
-          <w:szCs w:val="24"/>
-          <w:lang w:val="en-US"/>
-        </w:rPr>
-        <w:t xml:space="preserve"> </w:t>
-      </w:r>
-      <w:proofErr w:type="spellStart"/>
-      <w:r>
-        <w:rPr>
-          <w:rFonts w:cs="Arial"/>
-          <w:szCs w:val="24"/>
-          <w:lang w:val="en-US"/>
-        </w:rPr>
-        <w:t>visuales</w:t>
-      </w:r>
-      <w:proofErr w:type="spellEnd"/>
-      <w:r>
-        <w:rPr>
-          <w:rFonts w:cs="Arial"/>
-          <w:szCs w:val="24"/>
-          <w:lang w:val="en-US"/>
-        </w:rPr>
-        <w:t xml:space="preserve">) </w:t>
-      </w:r>
-      <w:proofErr w:type="spellStart"/>
-      <w:r>
-        <w:rPr>
-          <w:rFonts w:cs="Arial"/>
-          <w:szCs w:val="24"/>
-          <w:lang w:val="en-US"/>
-        </w:rPr>
-        <w:t>disponibles</w:t>
-      </w:r>
-      <w:proofErr w:type="spellEnd"/>
+        <w:t>Múltiples skins (temas visuales) disponibles</w:t>
+      </w:r>
     </w:p>
     <w:p>
       <w:pPr>
@@ -3353,23 +2440,7 @@
           <w:rFonts w:cs="Arial"/>
           <w:szCs w:val="24"/>
         </w:rPr>
-        <w:t xml:space="preserve">Configuración de </w:t>
-      </w:r>
-      <w:proofErr w:type="spellStart"/>
-      <w:r>
-        <w:rPr>
-          <w:rFonts w:cs="Arial"/>
-          <w:szCs w:val="24"/>
-        </w:rPr>
-        <w:t>scrapers</w:t>
-      </w:r>
-      <w:proofErr w:type="spellEnd"/>
-      <w:r>
-        <w:rPr>
-          <w:rFonts w:cs="Arial"/>
-          <w:szCs w:val="24"/>
-        </w:rPr>
-        <w:t xml:space="preserve"> para distintas fuentes de metadatos</w:t>
+        <w:t>Configuración de scrapers para distintas fuentes de metadatos</w:t>
       </w:r>
     </w:p>
     <w:p>
@@ -3429,7 +2500,6 @@
           <w:bCs/>
           <w:szCs w:val="24"/>
         </w:rPr>
-        <w:lastRenderedPageBreak/>
         <w:t>Configuración del Sistema</w:t>
       </w:r>
     </w:p>
@@ -3448,50 +2518,23 @@
           <w:bCs/>
           <w:szCs w:val="24"/>
         </w:rPr>
-        <w:t xml:space="preserve">Acceso a Configuración de </w:t>
-      </w:r>
-      <w:proofErr w:type="spellStart"/>
-      <w:r>
-        <w:rPr>
-          <w:rFonts w:cs="Arial"/>
-          <w:b/>
-          <w:bCs/>
-          <w:szCs w:val="24"/>
-        </w:rPr>
-        <w:t>LibreELEC</w:t>
-      </w:r>
-      <w:proofErr w:type="spellEnd"/>
-    </w:p>
-    <w:p>
-      <w:pPr>
-        <w:jc w:val="both"/>
-        <w:rPr>
-          <w:rFonts w:cs="Arial"/>
-          <w:szCs w:val="24"/>
-        </w:rPr>
-      </w:pPr>
-      <w:r>
-        <w:rPr>
-          <w:rFonts w:cs="Arial"/>
-          <w:szCs w:val="24"/>
-        </w:rPr>
-        <w:t xml:space="preserve">Desde la interfaz de </w:t>
-      </w:r>
-      <w:proofErr w:type="spellStart"/>
-      <w:r>
-        <w:rPr>
-          <w:rFonts w:cs="Arial"/>
-          <w:szCs w:val="24"/>
-        </w:rPr>
-        <w:t>Kodi</w:t>
-      </w:r>
-      <w:proofErr w:type="spellEnd"/>
-      <w:r>
-        <w:rPr>
-          <w:rFonts w:cs="Arial"/>
-          <w:szCs w:val="24"/>
-        </w:rPr>
-        <w:t>:</w:t>
+        <w:t>Acceso a Configuración de LibreELEC</w:t>
+      </w:r>
+    </w:p>
+    <w:p>
+      <w:pPr>
+        <w:jc w:val="both"/>
+        <w:rPr>
+          <w:rFonts w:cs="Arial"/>
+          <w:szCs w:val="24"/>
+        </w:rPr>
+      </w:pPr>
+      <w:r>
+        <w:rPr>
+          <w:rFonts w:cs="Arial"/>
+          <w:szCs w:val="24"/>
+        </w:rPr>
+        <w:t>Desde la interfaz de Kodi:</w:t>
       </w:r>
     </w:p>
     <w:p>
@@ -3507,25 +2550,14 @@
           <w:lang w:val="en-US"/>
         </w:rPr>
       </w:pPr>
-      <w:proofErr w:type="spellStart"/>
       <w:r>
         <w:rPr>
           <w:rFonts w:cs="Arial"/>
           <w:szCs w:val="24"/>
           <w:lang w:val="en-US"/>
         </w:rPr>
-        <w:t>Navegar</w:t>
-      </w:r>
-      <w:proofErr w:type="spellEnd"/>
-      <w:r>
-        <w:rPr>
-          <w:rFonts w:cs="Arial"/>
-          <w:szCs w:val="24"/>
-          <w:lang w:val="en-US"/>
-        </w:rPr>
-        <w:t xml:space="preserve"> a </w:t>
-      </w:r>
-      <w:proofErr w:type="spellStart"/>
+        <w:t xml:space="preserve">Navegar a </w:t>
+      </w:r>
       <w:r>
         <w:rPr>
           <w:rFonts w:cs="Arial"/>
@@ -3536,7 +2568,6 @@
         </w:rPr>
         <w:t>Complementos</w:t>
       </w:r>
-      <w:proofErr w:type="spellEnd"/>
     </w:p>
     <w:p>
       <w:pPr>
@@ -3551,25 +2582,14 @@
           <w:lang w:val="en-US"/>
         </w:rPr>
       </w:pPr>
-      <w:proofErr w:type="spellStart"/>
       <w:r>
         <w:rPr>
           <w:rFonts w:cs="Arial"/>
           <w:szCs w:val="24"/>
           <w:lang w:val="en-US"/>
         </w:rPr>
-        <w:t>Seleccionar</w:t>
-      </w:r>
-      <w:proofErr w:type="spellEnd"/>
-      <w:r>
-        <w:rPr>
-          <w:rFonts w:cs="Arial"/>
-          <w:szCs w:val="24"/>
-          <w:lang w:val="en-US"/>
-        </w:rPr>
-        <w:t xml:space="preserve"> </w:t>
-      </w:r>
-      <w:proofErr w:type="spellStart"/>
+        <w:t xml:space="preserve">Seleccionar </w:t>
+      </w:r>
       <w:r>
         <w:rPr>
           <w:rFonts w:cs="Arial"/>
@@ -3580,7 +2600,6 @@
         </w:rPr>
         <w:t>LibreELEC</w:t>
       </w:r>
-      <w:proofErr w:type="spellEnd"/>
     </w:p>
     <w:p>
       <w:pPr>
@@ -3603,7 +2622,6 @@
         </w:rPr>
         <w:t xml:space="preserve">Acceder a </w:t>
       </w:r>
-      <w:proofErr w:type="spellStart"/>
       <w:r>
         <w:rPr>
           <w:rFonts w:cs="Arial"/>
@@ -3612,76 +2630,26 @@
           <w:szCs w:val="24"/>
           <w:lang w:val="en-US"/>
         </w:rPr>
-        <w:t>Configuración</w:t>
-      </w:r>
-      <w:proofErr w:type="spellEnd"/>
-      <w:r>
-        <w:rPr>
-          <w:rFonts w:cs="Arial"/>
-          <w:b/>
-          <w:bCs/>
+        <w:t>Configuración de LibreELEC</w:t>
+      </w:r>
+    </w:p>
+    <w:p>
+      <w:pPr>
+        <w:jc w:val="both"/>
+        <w:rPr>
+          <w:rFonts w:cs="Arial"/>
           <w:szCs w:val="24"/>
           <w:lang w:val="en-US"/>
         </w:rPr>
-        <w:t xml:space="preserve"> de </w:t>
-      </w:r>
-      <w:proofErr w:type="spellStart"/>
-      <w:r>
-        <w:rPr>
-          <w:rFonts w:cs="Arial"/>
-          <w:b/>
-          <w:bCs/>
+      </w:pPr>
+      <w:r>
+        <w:rPr>
+          <w:rFonts w:cs="Arial"/>
           <w:szCs w:val="24"/>
           <w:lang w:val="en-US"/>
         </w:rPr>
-        <w:t>LibreELEC</w:t>
-      </w:r>
-      <w:proofErr w:type="spellEnd"/>
-    </w:p>
-    <w:p>
-      <w:pPr>
-        <w:jc w:val="both"/>
-        <w:rPr>
-          <w:rFonts w:cs="Arial"/>
-          <w:szCs w:val="24"/>
-          <w:lang w:val="en-US"/>
-        </w:rPr>
-      </w:pPr>
-      <w:proofErr w:type="spellStart"/>
-      <w:r>
-        <w:rPr>
-          <w:rFonts w:cs="Arial"/>
-          <w:szCs w:val="24"/>
-          <w:lang w:val="en-US"/>
-        </w:rPr>
-        <w:t>Opciones</w:t>
-      </w:r>
-      <w:proofErr w:type="spellEnd"/>
-      <w:r>
-        <w:rPr>
-          <w:rFonts w:cs="Arial"/>
-          <w:szCs w:val="24"/>
-          <w:lang w:val="en-US"/>
-        </w:rPr>
-        <w:t xml:space="preserve"> </w:t>
-      </w:r>
-      <w:proofErr w:type="spellStart"/>
-      <w:r>
-        <w:rPr>
-          <w:rFonts w:cs="Arial"/>
-          <w:szCs w:val="24"/>
-          <w:lang w:val="en-US"/>
-        </w:rPr>
-        <w:t>disponibles</w:t>
-      </w:r>
-      <w:proofErr w:type="spellEnd"/>
-      <w:r>
-        <w:rPr>
-          <w:rFonts w:cs="Arial"/>
-          <w:szCs w:val="24"/>
-          <w:lang w:val="en-US"/>
-        </w:rPr>
-        <w:t>:</w:t>
+        <w:lastRenderedPageBreak/>
+        <w:t>Opciones disponibles:</w:t>
       </w:r>
     </w:p>
     <w:p>
@@ -3710,23 +2678,7 @@
           <w:rFonts w:cs="Arial"/>
           <w:szCs w:val="24"/>
         </w:rPr>
-        <w:t xml:space="preserve">: Configuración de red </w:t>
-      </w:r>
-      <w:proofErr w:type="spellStart"/>
-      <w:r>
-        <w:rPr>
-          <w:rFonts w:cs="Arial"/>
-          <w:szCs w:val="24"/>
-        </w:rPr>
-        <w:t>WiFi</w:t>
-      </w:r>
-      <w:proofErr w:type="spellEnd"/>
-      <w:r>
-        <w:rPr>
-          <w:rFonts w:cs="Arial"/>
-          <w:szCs w:val="24"/>
-        </w:rPr>
-        <w:t xml:space="preserve"> y Ethernet</w:t>
+        <w:t>: Configuración de red WiFi y Ethernet</w:t>
       </w:r>
     </w:p>
     <w:p>
@@ -3816,43 +2768,7 @@
           <w:szCs w:val="24"/>
           <w:lang w:val="en-US"/>
         </w:rPr>
-        <w:t xml:space="preserve">: </w:t>
-      </w:r>
-      <w:proofErr w:type="spellStart"/>
-      <w:r>
-        <w:rPr>
-          <w:rFonts w:cs="Arial"/>
-          <w:szCs w:val="24"/>
-          <w:lang w:val="en-US"/>
-        </w:rPr>
-        <w:t>Gestión</w:t>
-      </w:r>
-      <w:proofErr w:type="spellEnd"/>
-      <w:r>
-        <w:rPr>
-          <w:rFonts w:cs="Arial"/>
-          <w:szCs w:val="24"/>
-          <w:lang w:val="en-US"/>
-        </w:rPr>
-        <w:t xml:space="preserve"> de </w:t>
-      </w:r>
-      <w:proofErr w:type="spellStart"/>
-      <w:r>
-        <w:rPr>
-          <w:rFonts w:cs="Arial"/>
-          <w:szCs w:val="24"/>
-          <w:lang w:val="en-US"/>
-        </w:rPr>
-        <w:t>dispositivos</w:t>
-      </w:r>
-      <w:proofErr w:type="spellEnd"/>
-      <w:r>
-        <w:rPr>
-          <w:rFonts w:cs="Arial"/>
-          <w:szCs w:val="24"/>
-          <w:lang w:val="en-US"/>
-        </w:rPr>
-        <w:t xml:space="preserve"> Bluetooth</w:t>
+        <w:t>: Gestión de dispositivos Bluetooth</w:t>
       </w:r>
     </w:p>
     <w:p>
@@ -3890,7 +2806,6 @@
         <w:rPr>
           <w:rFonts w:cs="Arial"/>
           <w:szCs w:val="24"/>
-          <w:lang w:val="en-US"/>
         </w:rPr>
       </w:pPr>
     </w:p>
@@ -10385,6 +9300,7 @@
   <w:style w:type="character" w:default="1" w:styleId="DefaultParagraphFont">
     <w:name w:val="Default Paragraph Font"/>
     <w:uiPriority w:val="1"/>
+    <w:semiHidden/>
     <w:unhideWhenUsed/>
   </w:style>
   <w:style w:type="table" w:default="1" w:styleId="TableNormal">
@@ -10907,9 +9823,12 @@
 </file>
 
 <file path=customXml/item1.xml><?xml version="1.0" encoding="utf-8"?>
-<go:gDocsCustomXmlDataStorage xmlns:go="http://customooxmlschemas.google.com/" xmlns:r="http://schemas.openxmlformats.org/officeDocument/2006/relationships">
-  <go:docsCustomData xmlns:go="http://customooxmlschemas.google.com/" roundtripDataSignature="AMtx7mjWAYLiP+2zMQTWoCgp0ZqcaBozzg==">AMUW2mVWFbtDZpTIIat1qnhnQrcTw7AsJaNQf6MBaVBffNIkSUBZC+ePNwCw4L4pro+45xBZh41TDO8MrJUNxQ7evTdDreNEXeQ4nszQoeL47IWn6aTv9h8=</go:docsCustomData>
-</go:gDocsCustomXmlDataStorage>
+<?mso-contentType ?>
+<FormTemplates xmlns="http://schemas.microsoft.com/sharepoint/v3/contenttype/forms">
+  <Display>DocumentLibraryForm</Display>
+  <Edit>DocumentLibraryForm</Edit>
+  <New>DocumentLibraryForm</New>
+</FormTemplates>
 </file>
 
 <file path=customXml/item2.xml><?xml version="1.0" encoding="utf-8"?>
@@ -11045,12 +9964,9 @@
 </file>
 
 <file path=customXml/item3.xml><?xml version="1.0" encoding="utf-8"?>
-<?mso-contentType ?>
-<FormTemplates xmlns="http://schemas.microsoft.com/sharepoint/v3/contenttype/forms">
-  <Display>DocumentLibraryForm</Display>
-  <Edit>DocumentLibraryForm</Edit>
-  <New>DocumentLibraryForm</New>
-</FormTemplates>
+<go:gDocsCustomXmlDataStorage xmlns:go="http://customooxmlschemas.google.com/" xmlns:r="http://schemas.openxmlformats.org/officeDocument/2006/relationships">
+  <go:docsCustomData xmlns:go="http://customooxmlschemas.google.com/" roundtripDataSignature="AMtx7mjWAYLiP+2zMQTWoCgp0ZqcaBozzg==">AMUW2mVWFbtDZpTIIat1qnhnQrcTw7AsJaNQf6MBaVBffNIkSUBZC+ePNwCw4L4pro+45xBZh41TDO8MrJUNxQ7evTdDreNEXeQ4nszQoeL47IWn6aTv9h8=</go:docsCustomData>
+</go:gDocsCustomXmlDataStorage>
 </file>
 
 <file path=customXml/item4.xml><?xml version="1.0" encoding="utf-8"?>
@@ -11060,10 +9976,9 @@
 </file>
 
 <file path=customXml/itemProps1.xml><?xml version="1.0" encoding="utf-8"?>
-<ds:datastoreItem xmlns:ds="http://schemas.openxmlformats.org/officeDocument/2006/customXml" ds:itemID="{11111111-1234-1234-1234-123412341234}">
+<ds:datastoreItem xmlns:ds="http://schemas.openxmlformats.org/officeDocument/2006/customXml" ds:itemID="{71FD8C8B-0B9E-49E4-B361-51BE33B6176D}">
   <ds:schemaRefs>
-    <ds:schemaRef ds:uri="http://customooxmlschemas.google.com/"/>
-    <ds:schemaRef ds:uri="http://schemas.openxmlformats.org/officeDocument/2006/relationships"/>
+    <ds:schemaRef ds:uri="http://schemas.microsoft.com/sharepoint/v3/contenttype/forms"/>
   </ds:schemaRefs>
 </ds:datastoreItem>
 </file>
@@ -11087,9 +10002,10 @@
 </file>
 
 <file path=customXml/itemProps3.xml><?xml version="1.0" encoding="utf-8"?>
-<ds:datastoreItem xmlns:ds="http://schemas.openxmlformats.org/officeDocument/2006/customXml" ds:itemID="{71FD8C8B-0B9E-49E4-B361-51BE33B6176D}">
+<ds:datastoreItem xmlns:ds="http://schemas.openxmlformats.org/officeDocument/2006/customXml" ds:itemID="{11111111-1234-1234-1234-123412341234}">
   <ds:schemaRefs>
-    <ds:schemaRef ds:uri="http://schemas.microsoft.com/sharepoint/v3/contenttype/forms"/>
+    <ds:schemaRef ds:uri="http://customooxmlschemas.google.com/"/>
+    <ds:schemaRef ds:uri="http://schemas.openxmlformats.org/officeDocument/2006/relationships"/>
   </ds:schemaRefs>
 </ds:datastoreItem>
 </file>

</xml_diff>